<commit_message>
ultimo commit del proyecto?
</commit_message>
<xml_diff>
--- a/models/formulariprestec.docx
+++ b/models/formulariprestec.docx
@@ -2234,29 +2234,7 @@
           <w:sz w:val="20"/>
           <w:szCs w:val="20"/>
         </w:rPr>
-        <w:t xml:space="preserve"> </w:t>
-      </w:r>
-      <w:r>
-        <w:rPr>
-          <w:rFonts w:eastAsia="Arial" w:cs="Arial" w:ascii="Arial" w:hAnsi="Arial"/>
-          <w:b/>
-          <w:bCs/>
-          <w:color w:val="auto"/>
-          <w:sz w:val="20"/>
-          <w:szCs w:val="20"/>
-        </w:rPr>
-        <w:t>$</w:t>
-      </w:r>
-      <w:r>
-        <w:rPr>
-          <w:rFonts w:eastAsia="Arial" w:cs="Arial" w:ascii="Arial" w:hAnsi="Arial"/>
-          <w:b/>
-          <w:bCs/>
-          <w:color w:val="auto"/>
-          <w:sz w:val="20"/>
-          <w:szCs w:val="20"/>
-        </w:rPr>
-        <w:t>{text1}</w:t>
+        <w:t xml:space="preserve"> ${text1}</w:t>
       </w:r>
     </w:p>
     <w:p>
@@ -2387,29 +2365,7 @@
           <w:sz w:val="20"/>
           <w:szCs w:val="20"/>
         </w:rPr>
-        <w:t xml:space="preserve"> </w:t>
-      </w:r>
-      <w:r>
-        <w:rPr>
-          <w:rFonts w:eastAsia="Arial" w:cs="Arial" w:ascii="Arial" w:hAnsi="Arial"/>
-          <w:b/>
-          <w:bCs/>
-          <w:color w:val="auto"/>
-          <w:sz w:val="20"/>
-          <w:szCs w:val="20"/>
-        </w:rPr>
-        <w:t>$</w:t>
-      </w:r>
-      <w:r>
-        <w:rPr>
-          <w:rFonts w:eastAsia="Arial" w:cs="Arial" w:ascii="Arial" w:hAnsi="Arial"/>
-          <w:b/>
-          <w:bCs/>
-          <w:color w:val="auto"/>
-          <w:sz w:val="20"/>
-          <w:szCs w:val="20"/>
-        </w:rPr>
-        <w:t>{text2}</w:t>
+        <w:t xml:space="preserve"> ${text2}</w:t>
       </w:r>
     </w:p>
     <w:p>
@@ -2540,29 +2496,7 @@
           <w:sz w:val="20"/>
           <w:szCs w:val="20"/>
         </w:rPr>
-        <w:t xml:space="preserve"> </w:t>
-      </w:r>
-      <w:r>
-        <w:rPr>
-          <w:rFonts w:eastAsia="Arial" w:cs="Arial" w:ascii="Arial" w:hAnsi="Arial"/>
-          <w:b/>
-          <w:bCs/>
-          <w:color w:val="auto"/>
-          <w:sz w:val="20"/>
-          <w:szCs w:val="20"/>
-        </w:rPr>
-        <w:t>$</w:t>
-      </w:r>
-      <w:r>
-        <w:rPr>
-          <w:rFonts w:eastAsia="Arial" w:cs="Arial" w:ascii="Arial" w:hAnsi="Arial"/>
-          <w:b/>
-          <w:bCs/>
-          <w:color w:val="auto"/>
-          <w:sz w:val="20"/>
-          <w:szCs w:val="20"/>
-        </w:rPr>
-        <w:t>{text3}</w:t>
+        <w:t xml:space="preserve"> ${text3}</w:t>
       </w:r>
     </w:p>
     <w:p>
@@ -2693,29 +2627,7 @@
           <w:sz w:val="20"/>
           <w:szCs w:val="20"/>
         </w:rPr>
-        <w:t xml:space="preserve"> </w:t>
-      </w:r>
-      <w:r>
-        <w:rPr>
-          <w:rFonts w:eastAsia="Arial" w:cs="Arial" w:ascii="Arial" w:hAnsi="Arial"/>
-          <w:b/>
-          <w:bCs/>
-          <w:color w:val="auto"/>
-          <w:sz w:val="20"/>
-          <w:szCs w:val="20"/>
-        </w:rPr>
-        <w:t>$</w:t>
-      </w:r>
-      <w:r>
-        <w:rPr>
-          <w:rFonts w:eastAsia="Arial" w:cs="Arial" w:ascii="Arial" w:hAnsi="Arial"/>
-          <w:b/>
-          <w:bCs/>
-          <w:color w:val="auto"/>
-          <w:sz w:val="20"/>
-          <w:szCs w:val="20"/>
-        </w:rPr>
-        <w:t>{text4}</w:t>
+        <w:t xml:space="preserve"> ${text4}</w:t>
       </w:r>
     </w:p>
     <w:p>
@@ -2839,7 +2751,26 @@
           <w:sz w:val="16"/>
           <w:szCs w:val="16"/>
         </w:rPr>
-        <w:t xml:space="preserve">Materials: </w:t>
+        <w:t>Materials: $</w:t>
+      </w:r>
+      <w:r>
+        <w:rPr>
+          <w:rFonts w:eastAsia="Arial" w:cs="Arial" w:ascii="Arial" w:hAnsi="Arial"/>
+          <w:b/>
+          <w:bCs/>
+          <w:color w:val="auto"/>
+          <w:sz w:val="20"/>
+          <w:szCs w:val="20"/>
+        </w:rPr>
+        <w:t>{text5}</w:t>
+      </w:r>
+      <w:r>
+        <w:rPr>
+          <w:color w:val="auto"/>
+          <w:sz w:val="20"/>
+          <w:szCs w:val="20"/>
+        </w:rPr>
+        <w:tab/>
       </w:r>
       <w:r>
         <w:rPr>
@@ -2850,36 +2781,6 @@
           <w:sz w:val="16"/>
           <w:szCs w:val="16"/>
         </w:rPr>
-        <w:t>$</w:t>
-      </w:r>
-      <w:r>
-        <w:rPr>
-          <w:rFonts w:eastAsia="Arial" w:cs="Arial" w:ascii="Arial" w:hAnsi="Arial"/>
-          <w:b/>
-          <w:bCs/>
-          <w:color w:val="auto"/>
-          <w:sz w:val="20"/>
-          <w:szCs w:val="20"/>
-        </w:rPr>
-        <w:t>{text5}</w:t>
-      </w:r>
-      <w:r>
-        <w:rPr>
-          <w:color w:val="auto"/>
-          <w:sz w:val="20"/>
-          <w:szCs w:val="20"/>
-        </w:rPr>
-        <w:tab/>
-      </w:r>
-      <w:r>
-        <w:rPr>
-          <w:rFonts w:eastAsia="Arial" w:cs="Arial" w:ascii="Arial" w:hAnsi="Arial"/>
-          <w:b/>
-          <w:bCs/>
-          <w:color w:val="auto"/>
-          <w:sz w:val="16"/>
-          <w:szCs w:val="16"/>
-        </w:rPr>
         <w:t>Datació:</w:t>
       </w:r>
       <w:r>
@@ -2891,29 +2792,7 @@
           <w:sz w:val="20"/>
           <w:szCs w:val="20"/>
         </w:rPr>
-        <w:t xml:space="preserve"> </w:t>
-      </w:r>
-      <w:r>
-        <w:rPr>
-          <w:rFonts w:eastAsia="Arial" w:cs="Arial" w:ascii="Arial" w:hAnsi="Arial"/>
-          <w:b/>
-          <w:bCs/>
-          <w:color w:val="auto"/>
-          <w:sz w:val="20"/>
-          <w:szCs w:val="20"/>
-        </w:rPr>
-        <w:t>$</w:t>
-      </w:r>
-      <w:r>
-        <w:rPr>
-          <w:rFonts w:eastAsia="Arial" w:cs="Arial" w:ascii="Arial" w:hAnsi="Arial"/>
-          <w:b/>
-          <w:bCs/>
-          <w:color w:val="auto"/>
-          <w:sz w:val="20"/>
-          <w:szCs w:val="20"/>
-        </w:rPr>
-        <w:t>{text6}</w:t>
+        <w:t xml:space="preserve"> ${text6}</w:t>
       </w:r>
     </w:p>
     <w:p>
@@ -3243,16 +3122,16 @@
     <w:p>
       <w:pPr>
         <w:sectPr>
-          <w:type w:val="continuous"/>
+          <w:type w:val="nextPage"/>
           <w:pgSz w:w="11906" w:h="16838"/>
           <w:pgMar w:left="440" w:right="1440" w:gutter="0" w:header="0" w:top="1249" w:footer="0" w:bottom="117"/>
+          <w:pgNumType w:fmt="decimal"/>
           <w:cols w:num="2" w:equalWidth="false" w:sep="false">
             <w:col w:w="920" w:space="620"/>
             <w:col w:w="8485"/>
           </w:cols>
           <w:formProt w:val="false"/>
           <w:textDirection w:val="lrTb"/>
-          <w:docGrid w:type="default" w:linePitch="100" w:charSpace="0"/>
         </w:sectPr>
       </w:pPr>
     </w:p>
@@ -3693,6 +3572,28 @@
           <w:szCs w:val="16"/>
         </w:rPr>
         <w:t>Valoració per a l'assegurança:</w:t>
+      </w:r>
+      <w:r>
+        <w:rPr>
+          <w:rFonts w:eastAsia="Arial" w:cs="Arial" w:ascii="Arial" w:hAnsi="Arial"/>
+          <w:b/>
+          <w:bCs/>
+          <w:color w:val="auto"/>
+          <w:sz w:val="20"/>
+          <w:szCs w:val="20"/>
+        </w:rPr>
+        <w:t xml:space="preserve"> </w:t>
+      </w:r>
+      <w:r>
+        <w:rPr>
+          <w:rFonts w:eastAsia="Arial" w:cs="Arial" w:ascii="Arial" w:hAnsi="Arial"/>
+          <w:b/>
+          <w:bCs/>
+          <w:color w:val="auto"/>
+          <w:sz w:val="20"/>
+          <w:szCs w:val="20"/>
+        </w:rPr>
+        <w:t>${text7}</w:t>
       </w:r>
     </w:p>
     <w:p>
@@ -6245,7 +6146,7 @@
       <w:cols w:num="3" w:equalWidth="false" w:sep="false">
         <w:col w:w="1539" w:space="720"/>
         <w:col w:w="2918" w:space="680"/>
-        <w:col w:w="4621"/>
+        <w:col w:w="4622"/>
       </w:cols>
       <w:formProt w:val="false"/>
       <w:textDirection w:val="lrTb"/>

</xml_diff>